<commit_message>
added ks test, m<N, efron, fixed uniform
</commit_message>
<xml_diff>
--- a/DpDiv - Copy/Results for Pima Indian Dataset.docx
+++ b/DpDiv - Copy/Results for Pima Indian Dataset.docx
@@ -106,6 +106,7 @@
       <w:r>
         <w:rPr>
           <w:b/>
+          <w:noProof/>
           <w:sz w:val="24"/>
           <w:szCs w:val="24"/>
         </w:rPr>
@@ -326,6 +327,7 @@
       </w:pPr>
       <w:r>
         <w:rPr>
+          <w:noProof/>
           <w:sz w:val="24"/>
           <w:szCs w:val="24"/>
         </w:rPr>
@@ -644,6 +646,38 @@
         <w:rPr>
           <w:sz w:val="24"/>
           <w:szCs w:val="24"/>
+        </w:rPr>
+      </w:pPr>
+    </w:p>
+    <w:p>
+      <w:pPr>
+        <w:rPr>
+          <w:sz w:val="24"/>
+          <w:szCs w:val="24"/>
+        </w:rPr>
+      </w:pPr>
+    </w:p>
+    <w:p>
+      <w:pPr>
+        <w:rPr>
+          <w:sz w:val="24"/>
+          <w:szCs w:val="24"/>
+        </w:rPr>
+      </w:pPr>
+    </w:p>
+    <w:p>
+      <w:pPr>
+        <w:rPr>
+          <w:sz w:val="24"/>
+          <w:szCs w:val="24"/>
+        </w:rPr>
+      </w:pPr>
+    </w:p>
+    <w:p>
+      <w:pPr>
+        <w:rPr>
+          <w:sz w:val="24"/>
+          <w:szCs w:val="24"/>
           <w:u w:val="single"/>
         </w:rPr>
       </w:pPr>
@@ -653,7 +687,6 @@
           <w:szCs w:val="24"/>
           <w:u w:val="single"/>
         </w:rPr>
-        <w:lastRenderedPageBreak/>
         <w:t>Parameters:</w:t>
       </w:r>
     </w:p>
@@ -735,6 +768,7 @@
       </w:pPr>
       <w:r>
         <w:rPr>
+          <w:noProof/>
           <w:sz w:val="24"/>
           <w:szCs w:val="24"/>
         </w:rPr>
@@ -974,10 +1008,10 @@
       </w:pPr>
       <w:r>
         <w:rPr>
-          <w:sz w:val="24"/>
-          <w:szCs w:val="24"/>
-        </w:rPr>
-        <w:lastRenderedPageBreak/>
+          <w:noProof/>
+          <w:sz w:val="24"/>
+          <w:szCs w:val="24"/>
+        </w:rPr>
         <w:drawing>
           <wp:inline distT="0" distB="0" distL="0" distR="0" wp14:anchorId="3B477002" wp14:editId="379CD528">
             <wp:extent cx="5334000" cy="4000500"/>
@@ -1228,89 +1262,18 @@
           <w:szCs w:val="24"/>
         </w:rPr>
       </w:pPr>
-    </w:p>
-    <w:p>
-      <w:pPr>
-        <w:rPr>
-          <w:sz w:val="24"/>
-          <w:szCs w:val="24"/>
-        </w:rPr>
-      </w:pPr>
-    </w:p>
-    <w:p>
-      <w:pPr>
-        <w:rPr>
-          <w:sz w:val="24"/>
-          <w:szCs w:val="24"/>
-        </w:rPr>
-      </w:pPr>
-    </w:p>
-    <w:p>
-      <w:pPr>
-        <w:rPr>
-          <w:sz w:val="24"/>
-          <w:szCs w:val="24"/>
-        </w:rPr>
-      </w:pPr>
-    </w:p>
-    <w:p>
-      <w:pPr>
-        <w:rPr>
-          <w:sz w:val="24"/>
-          <w:szCs w:val="24"/>
-        </w:rPr>
-      </w:pPr>
-    </w:p>
-    <w:p>
-      <w:pPr>
-        <w:rPr>
-          <w:sz w:val="24"/>
-          <w:szCs w:val="24"/>
-        </w:rPr>
-      </w:pPr>
-    </w:p>
-    <w:p>
-      <w:pPr>
-        <w:rPr>
-          <w:sz w:val="24"/>
-          <w:szCs w:val="24"/>
-        </w:rPr>
-      </w:pPr>
-    </w:p>
-    <w:p>
-      <w:pPr>
-        <w:rPr>
-          <w:sz w:val="24"/>
-          <w:szCs w:val="24"/>
-        </w:rPr>
-      </w:pPr>
-    </w:p>
-    <w:p>
-      <w:pPr>
-        <w:rPr>
-          <w:sz w:val="24"/>
-          <w:szCs w:val="24"/>
-        </w:rPr>
-      </w:pPr>
-    </w:p>
-    <w:p>
-      <w:pPr>
-        <w:rPr>
-          <w:sz w:val="24"/>
-          <w:szCs w:val="24"/>
-        </w:rPr>
-      </w:pPr>
-      <w:r>
-        <w:rPr>
-          <w:noProof/>
-          <w:sz w:val="24"/>
-          <w:szCs w:val="24"/>
-        </w:rPr>
+      <w:bookmarkStart w:id="0" w:name="_GoBack"/>
+      <w:r>
+        <w:rPr>
+          <w:sz w:val="24"/>
+          <w:szCs w:val="24"/>
+        </w:rPr>
+        <w:lastRenderedPageBreak/>
         <w:drawing>
-          <wp:inline distT="0" distB="0" distL="0" distR="0" wp14:anchorId="34A8B589" wp14:editId="5B3A726C">
-            <wp:extent cx="5334000" cy="4000500"/>
+          <wp:inline distT="0" distB="0" distL="0" distR="0" wp14:anchorId="4E146CD9" wp14:editId="2FA7A423">
+            <wp:extent cx="5334000" cy="4076700"/>
             <wp:effectExtent l="0" t="0" r="0" b="0"/>
-            <wp:docPr id="4" name="Picture 4"/>
+            <wp:docPr id="3" name="Picture 3"/>
             <wp:cNvGraphicFramePr>
               <a:graphicFrameLocks xmlns:a="http://schemas.openxmlformats.org/drawingml/2006/main" noChangeAspect="1"/>
             </wp:cNvGraphicFramePr>
@@ -1330,7 +1293,7 @@
                   <pic:spPr>
                     <a:xfrm>
                       <a:off x="0" y="0"/>
-                      <a:ext cx="5334000" cy="4000500"/>
+                      <a:ext cx="5334000" cy="4076700"/>
                     </a:xfrm>
                     <a:prstGeom prst="rect">
                       <a:avLst/>
@@ -1343,258 +1306,98 @@
         </w:drawing>
       </w:r>
     </w:p>
-    <w:p>
-      <w:pPr>
-        <w:rPr>
-          <w:sz w:val="24"/>
-          <w:szCs w:val="24"/>
-        </w:rPr>
-      </w:pPr>
-      <w:r>
-        <w:rPr>
-          <w:sz w:val="24"/>
-          <w:szCs w:val="24"/>
-        </w:rPr>
-        <w:t xml:space="preserve">       a =     -</w:t>
-      </w:r>
-      <w:proofErr w:type="gramStart"/>
-      <w:r>
-        <w:rPr>
-          <w:sz w:val="24"/>
-          <w:szCs w:val="24"/>
-        </w:rPr>
-        <w:t>0.7435  (</w:t>
-      </w:r>
-      <w:proofErr w:type="gramEnd"/>
-      <w:r>
-        <w:rPr>
-          <w:sz w:val="24"/>
-          <w:szCs w:val="24"/>
-        </w:rPr>
-        <w:t>-1.741, 0.2543)</w:t>
-      </w:r>
-    </w:p>
-    <w:p>
-      <w:pPr>
-        <w:rPr>
-          <w:sz w:val="24"/>
-          <w:szCs w:val="24"/>
-        </w:rPr>
-      </w:pPr>
-      <w:r>
-        <w:rPr>
-          <w:sz w:val="24"/>
-          <w:szCs w:val="24"/>
-        </w:rPr>
-        <w:t xml:space="preserve">       b =     -</w:t>
-      </w:r>
-      <w:proofErr w:type="gramStart"/>
-      <w:r>
-        <w:rPr>
-          <w:sz w:val="24"/>
-          <w:szCs w:val="24"/>
-        </w:rPr>
-        <w:t>0.7608  (</w:t>
-      </w:r>
-      <w:proofErr w:type="gramEnd"/>
-      <w:r>
-        <w:rPr>
-          <w:sz w:val="24"/>
-          <w:szCs w:val="24"/>
-        </w:rPr>
-        <w:t>-1.452, -0.06925)</w:t>
-      </w:r>
-    </w:p>
-    <w:p>
-      <w:pPr>
-        <w:rPr>
-          <w:sz w:val="24"/>
-          <w:szCs w:val="24"/>
-        </w:rPr>
-      </w:pPr>
-      <w:r>
-        <w:rPr>
-          <w:sz w:val="24"/>
-          <w:szCs w:val="24"/>
-        </w:rPr>
-        <w:t xml:space="preserve">       c =      </w:t>
-      </w:r>
-      <w:proofErr w:type="gramStart"/>
-      <w:r>
-        <w:rPr>
-          <w:sz w:val="24"/>
-          <w:szCs w:val="24"/>
-        </w:rPr>
-        <w:t>0.3042  (</w:t>
-      </w:r>
-      <w:proofErr w:type="gramEnd"/>
-      <w:r>
-        <w:rPr>
-          <w:sz w:val="24"/>
-          <w:szCs w:val="24"/>
-        </w:rPr>
-        <w:t>0.2519, 0.3565)</w:t>
-      </w:r>
-    </w:p>
-    <w:p>
-      <w:pPr>
-        <w:rPr>
-          <w:sz w:val="24"/>
-          <w:szCs w:val="24"/>
-        </w:rPr>
-      </w:pPr>
-    </w:p>
-    <w:p>
-      <w:pPr>
-        <w:rPr>
-          <w:sz w:val="24"/>
-          <w:szCs w:val="24"/>
-        </w:rPr>
-      </w:pPr>
-    </w:p>
-    <w:p>
-      <w:pPr>
-        <w:rPr>
-          <w:sz w:val="24"/>
-          <w:szCs w:val="24"/>
-        </w:rPr>
-      </w:pPr>
-    </w:p>
-    <w:p>
-      <w:pPr>
-        <w:rPr>
-          <w:sz w:val="24"/>
-          <w:szCs w:val="24"/>
-        </w:rPr>
-      </w:pPr>
-    </w:p>
-    <w:p>
-      <w:pPr>
-        <w:rPr>
-          <w:sz w:val="24"/>
-          <w:szCs w:val="24"/>
-        </w:rPr>
-      </w:pPr>
-    </w:p>
-    <w:p>
-      <w:pPr>
-        <w:rPr>
-          <w:u w:val="single"/>
-        </w:rPr>
-      </w:pPr>
-      <w:r>
-        <w:rPr>
-          <w:sz w:val="40"/>
-          <w:szCs w:val="40"/>
-          <w:u w:val="single"/>
+    <w:bookmarkEnd w:id="0"/>
+    <w:p>
+      <w:pPr>
+        <w:rPr>
+          <w:sz w:val="24"/>
+          <w:szCs w:val="24"/>
+        </w:rPr>
+      </w:pPr>
+    </w:p>
+    <w:p>
+      <w:pPr>
+        <w:rPr>
+          <w:sz w:val="24"/>
+          <w:szCs w:val="24"/>
+        </w:rPr>
+      </w:pPr>
+    </w:p>
+    <w:p>
+      <w:pPr>
+        <w:rPr>
+          <w:sz w:val="24"/>
+          <w:szCs w:val="24"/>
+        </w:rPr>
+      </w:pPr>
+    </w:p>
+    <w:p>
+      <w:pPr>
+        <w:rPr>
+          <w:sz w:val="24"/>
+          <w:szCs w:val="24"/>
+        </w:rPr>
+      </w:pPr>
+    </w:p>
+    <w:p>
+      <w:pPr>
+        <w:rPr>
+          <w:sz w:val="24"/>
+          <w:szCs w:val="24"/>
+        </w:rPr>
+      </w:pPr>
+    </w:p>
+    <w:p>
+      <w:pPr>
+        <w:rPr>
+          <w:sz w:val="24"/>
+          <w:szCs w:val="24"/>
+        </w:rPr>
+      </w:pPr>
+    </w:p>
+    <w:p>
+      <w:pPr>
+        <w:rPr>
+          <w:sz w:val="24"/>
+          <w:szCs w:val="24"/>
+        </w:rPr>
+      </w:pPr>
+    </w:p>
+    <w:p>
+      <w:pPr>
+        <w:rPr>
+          <w:sz w:val="24"/>
+          <w:szCs w:val="24"/>
+        </w:rPr>
+      </w:pPr>
+    </w:p>
+    <w:p>
+      <w:pPr>
+        <w:rPr>
+          <w:sz w:val="24"/>
+          <w:szCs w:val="24"/>
+        </w:rPr>
+      </w:pPr>
+    </w:p>
+    <w:p>
+      <w:pPr>
+        <w:rPr>
+          <w:sz w:val="24"/>
+          <w:szCs w:val="24"/>
+        </w:rPr>
+      </w:pPr>
+      <w:r>
+        <w:rPr>
+          <w:noProof/>
+          <w:sz w:val="24"/>
+          <w:szCs w:val="24"/>
         </w:rPr>
         <w:lastRenderedPageBreak/>
-        <w:t xml:space="preserve">Results for </w:t>
-      </w:r>
-      <w:r>
-        <w:rPr>
-          <w:sz w:val="40"/>
-          <w:szCs w:val="40"/>
-          <w:u w:val="single"/>
-        </w:rPr>
-        <w:t>Banknote</w:t>
-      </w:r>
-      <w:r>
-        <w:rPr>
-          <w:sz w:val="40"/>
-          <w:szCs w:val="40"/>
-          <w:u w:val="single"/>
-        </w:rPr>
-        <w:t xml:space="preserve"> Dataset:</w:t>
-      </w:r>
-    </w:p>
-    <w:p>
-      <w:pPr>
-        <w:rPr>
-          <w:sz w:val="24"/>
-          <w:szCs w:val="24"/>
-          <w:u w:val="single"/>
-        </w:rPr>
-      </w:pPr>
-      <w:r>
-        <w:rPr>
-          <w:sz w:val="24"/>
-          <w:szCs w:val="24"/>
-          <w:u w:val="single"/>
-        </w:rPr>
-        <w:t>Parameters:</w:t>
-      </w:r>
-    </w:p>
-    <w:p>
-      <w:pPr>
-        <w:rPr>
-          <w:b/>
-          <w:sz w:val="24"/>
-          <w:szCs w:val="24"/>
-        </w:rPr>
-      </w:pPr>
-      <w:r>
-        <w:rPr>
-          <w:b/>
-          <w:sz w:val="24"/>
-          <w:szCs w:val="24"/>
-        </w:rPr>
-        <w:t>Monte Carlo Size = 50 Trials</w:t>
-      </w:r>
-    </w:p>
-    <w:p>
-      <w:pPr>
-        <w:rPr>
-          <w:sz w:val="24"/>
-          <w:szCs w:val="24"/>
-        </w:rPr>
-      </w:pPr>
-      <w:r>
-        <w:rPr>
-          <w:sz w:val="24"/>
-          <w:szCs w:val="24"/>
-        </w:rPr>
-        <w:t>Sample Sizes: 10-</w:t>
-      </w:r>
-      <w:r>
-        <w:rPr>
-          <w:sz w:val="24"/>
-          <w:szCs w:val="24"/>
-        </w:rPr>
-        <w:t>600</w:t>
-      </w:r>
-      <w:r>
-        <w:rPr>
-          <w:sz w:val="24"/>
-          <w:szCs w:val="24"/>
-        </w:rPr>
-        <w:t>, Step Size=</w:t>
-      </w:r>
-      <w:r>
-        <w:rPr>
-          <w:sz w:val="24"/>
-          <w:szCs w:val="24"/>
-        </w:rPr>
-        <w:t>Not constant</w:t>
-      </w:r>
-    </w:p>
-    <w:p>
-      <w:pPr>
-        <w:rPr>
-          <w:sz w:val="24"/>
-          <w:szCs w:val="24"/>
-        </w:rPr>
-      </w:pPr>
-      <w:r>
-        <w:rPr>
-          <w:sz w:val="24"/>
-          <w:szCs w:val="24"/>
-        </w:rPr>
         <w:drawing>
-          <wp:inline distT="0" distB="0" distL="0" distR="0" wp14:anchorId="259ECC22" wp14:editId="144265D0">
+          <wp:inline distT="0" distB="0" distL="0" distR="0" wp14:anchorId="34A8B589" wp14:editId="5B3A726C">
             <wp:extent cx="5334000" cy="4000500"/>
             <wp:effectExtent l="0" t="0" r="0" b="0"/>
-            <wp:docPr id="13" name="Picture 13"/>
+            <wp:docPr id="4" name="Picture 4"/>
             <wp:cNvGraphicFramePr>
               <a:graphicFrameLocks xmlns:a="http://schemas.openxmlformats.org/drawingml/2006/main" noChangeAspect="1"/>
             </wp:cNvGraphicFramePr>
@@ -1626,40 +1429,28 @@
           </wp:inline>
         </w:drawing>
       </w:r>
-      <w:bookmarkStart w:id="0" w:name="_GoBack"/>
-      <w:bookmarkEnd w:id="0"/>
-    </w:p>
-    <w:p>
-      <w:pPr>
-        <w:rPr>
-          <w:sz w:val="24"/>
-          <w:szCs w:val="24"/>
-        </w:rPr>
-      </w:pPr>
-    </w:p>
-    <w:p>
-      <w:pPr>
-        <w:rPr>
-          <w:sz w:val="24"/>
-          <w:szCs w:val="24"/>
-        </w:rPr>
-      </w:pPr>
-      <w:proofErr w:type="spellStart"/>
+    </w:p>
+    <w:p>
+      <w:pPr>
+        <w:rPr>
+          <w:sz w:val="24"/>
+          <w:szCs w:val="24"/>
+        </w:rPr>
+      </w:pPr>
+      <w:r>
+        <w:rPr>
+          <w:sz w:val="24"/>
+          <w:szCs w:val="24"/>
+        </w:rPr>
+        <w:t xml:space="preserve">       a =     -</w:t>
+      </w:r>
       <w:proofErr w:type="gramStart"/>
       <w:r>
         <w:rPr>
           <w:sz w:val="24"/>
           <w:szCs w:val="24"/>
         </w:rPr>
-        <w:t>dpdivFitI</w:t>
-      </w:r>
-      <w:proofErr w:type="spellEnd"/>
-      <w:r>
-        <w:rPr>
-          <w:sz w:val="24"/>
-          <w:szCs w:val="24"/>
-        </w:rPr>
-        <w:t>(</w:t>
+        <w:t>0.7435  (</w:t>
       </w:r>
       <w:proofErr w:type="gramEnd"/>
       <w:r>
@@ -1667,46 +1458,22 @@
           <w:sz w:val="24"/>
           <w:szCs w:val="24"/>
         </w:rPr>
-        <w:t>x) = a*</w:t>
-      </w:r>
-      <w:proofErr w:type="spellStart"/>
-      <w:r>
-        <w:rPr>
-          <w:sz w:val="24"/>
-          <w:szCs w:val="24"/>
-        </w:rPr>
-        <w:t>x^b+c</w:t>
-      </w:r>
-      <w:proofErr w:type="spellEnd"/>
-    </w:p>
-    <w:p>
-      <w:pPr>
-        <w:rPr>
-          <w:sz w:val="24"/>
-          <w:szCs w:val="24"/>
-        </w:rPr>
-      </w:pPr>
-      <w:r>
-        <w:rPr>
-          <w:sz w:val="24"/>
-          <w:szCs w:val="24"/>
-        </w:rPr>
-        <w:t xml:space="preserve">     Coefficients (with 95% confidence bounds):</w:t>
-      </w:r>
-    </w:p>
-    <w:p>
-      <w:pPr>
-        <w:rPr>
-          <w:sz w:val="24"/>
-          <w:szCs w:val="24"/>
-        </w:rPr>
-      </w:pPr>
-      <w:r>
-        <w:rPr>
-          <w:sz w:val="24"/>
-          <w:szCs w:val="24"/>
-        </w:rPr>
-        <w:t xml:space="preserve">       a =      -</w:t>
+        <w:t>-1.741, 0.2543)</w:t>
+      </w:r>
+    </w:p>
+    <w:p>
+      <w:pPr>
+        <w:rPr>
+          <w:sz w:val="24"/>
+          <w:szCs w:val="24"/>
+        </w:rPr>
+      </w:pPr>
+      <w:r>
+        <w:rPr>
+          <w:sz w:val="24"/>
+          <w:szCs w:val="24"/>
+        </w:rPr>
+        <w:t xml:space="preserve">       b =     -</w:t>
       </w:r>
       <w:proofErr w:type="gramStart"/>
       <w:r>
@@ -1714,7 +1481,7 @@
           <w:sz w:val="24"/>
           <w:szCs w:val="24"/>
         </w:rPr>
-        <w:t>2.993  (</w:t>
+        <w:t>0.7608  (</w:t>
       </w:r>
       <w:proofErr w:type="gramEnd"/>
       <w:r>
@@ -1722,22 +1489,22 @@
           <w:sz w:val="24"/>
           <w:szCs w:val="24"/>
         </w:rPr>
-        <w:t>-3.291, -2.695)</w:t>
-      </w:r>
-    </w:p>
-    <w:p>
-      <w:pPr>
-        <w:rPr>
-          <w:sz w:val="24"/>
-          <w:szCs w:val="24"/>
-        </w:rPr>
-      </w:pPr>
-      <w:r>
-        <w:rPr>
-          <w:sz w:val="24"/>
-          <w:szCs w:val="24"/>
-        </w:rPr>
-        <w:t xml:space="preserve">       b =     -</w:t>
+        <w:t>-1.452, -0.06925)</w:t>
+      </w:r>
+    </w:p>
+    <w:p>
+      <w:pPr>
+        <w:rPr>
+          <w:sz w:val="24"/>
+          <w:szCs w:val="24"/>
+        </w:rPr>
+      </w:pPr>
+      <w:r>
+        <w:rPr>
+          <w:sz w:val="24"/>
+          <w:szCs w:val="24"/>
+        </w:rPr>
+        <w:t xml:space="preserve">       c =      </w:t>
       </w:r>
       <w:proofErr w:type="gramStart"/>
       <w:r>
@@ -1745,7 +1512,7 @@
           <w:sz w:val="24"/>
           <w:szCs w:val="24"/>
         </w:rPr>
-        <w:t>0.9655  (</w:t>
+        <w:t>0.3042  (</w:t>
       </w:r>
       <w:proofErr w:type="gramEnd"/>
       <w:r>
@@ -1753,58 +1520,169 @@
           <w:sz w:val="24"/>
           <w:szCs w:val="24"/>
         </w:rPr>
-        <w:t>-1.011, -0.9203)</w:t>
-      </w:r>
-    </w:p>
-    <w:p>
-      <w:pPr>
-        <w:rPr>
-          <w:sz w:val="24"/>
-          <w:szCs w:val="24"/>
-        </w:rPr>
-      </w:pPr>
-      <w:r>
-        <w:rPr>
-          <w:sz w:val="24"/>
-          <w:szCs w:val="24"/>
-        </w:rPr>
-        <w:t xml:space="preserve">       c =       </w:t>
-      </w:r>
-      <w:proofErr w:type="gramStart"/>
-      <w:r>
-        <w:rPr>
-          <w:sz w:val="24"/>
-          <w:szCs w:val="24"/>
-        </w:rPr>
-        <w:t>1.004  (</w:t>
-      </w:r>
-      <w:proofErr w:type="gramEnd"/>
-      <w:r>
-        <w:rPr>
-          <w:sz w:val="24"/>
-          <w:szCs w:val="24"/>
-        </w:rPr>
-        <w:t>1.001, 1.006)</w:t>
-      </w:r>
-    </w:p>
-    <w:p>
-      <w:pPr>
-        <w:rPr>
-          <w:sz w:val="24"/>
-          <w:szCs w:val="24"/>
-        </w:rPr>
-      </w:pPr>
-      <w:r>
-        <w:rPr>
+        <w:t>0.2519, 0.3565)</w:t>
+      </w:r>
+    </w:p>
+    <w:p>
+      <w:pPr>
+        <w:rPr>
+          <w:sz w:val="24"/>
+          <w:szCs w:val="24"/>
+        </w:rPr>
+      </w:pPr>
+    </w:p>
+    <w:p>
+      <w:pPr>
+        <w:rPr>
+          <w:sz w:val="24"/>
+          <w:szCs w:val="24"/>
+        </w:rPr>
+      </w:pPr>
+    </w:p>
+    <w:p>
+      <w:pPr>
+        <w:rPr>
+          <w:sz w:val="24"/>
+          <w:szCs w:val="24"/>
+        </w:rPr>
+      </w:pPr>
+    </w:p>
+    <w:p>
+      <w:pPr>
+        <w:rPr>
+          <w:sz w:val="24"/>
+          <w:szCs w:val="24"/>
+        </w:rPr>
+      </w:pPr>
+    </w:p>
+    <w:p>
+      <w:pPr>
+        <w:rPr>
+          <w:sz w:val="24"/>
+          <w:szCs w:val="24"/>
+        </w:rPr>
+      </w:pPr>
+    </w:p>
+    <w:p>
+      <w:pPr>
+        <w:rPr>
+          <w:u w:val="single"/>
+        </w:rPr>
+      </w:pPr>
+      <w:r>
+        <w:rPr>
+          <w:sz w:val="40"/>
+          <w:szCs w:val="40"/>
+          <w:u w:val="single"/>
+        </w:rPr>
+        <w:t xml:space="preserve">Results for </w:t>
+      </w:r>
+      <w:r>
+        <w:rPr>
+          <w:sz w:val="40"/>
+          <w:szCs w:val="40"/>
+          <w:u w:val="single"/>
+        </w:rPr>
+        <w:t>Banknote</w:t>
+      </w:r>
+      <w:r>
+        <w:rPr>
+          <w:sz w:val="40"/>
+          <w:szCs w:val="40"/>
+          <w:u w:val="single"/>
+        </w:rPr>
+        <w:t xml:space="preserve"> Dataset:</w:t>
+      </w:r>
+    </w:p>
+    <w:p>
+      <w:pPr>
+        <w:rPr>
+          <w:sz w:val="24"/>
+          <w:szCs w:val="24"/>
+          <w:u w:val="single"/>
+        </w:rPr>
+      </w:pPr>
+      <w:r>
+        <w:rPr>
+          <w:sz w:val="24"/>
+          <w:szCs w:val="24"/>
+          <w:u w:val="single"/>
+        </w:rPr>
+        <w:t>Parameters:</w:t>
+      </w:r>
+    </w:p>
+    <w:p>
+      <w:pPr>
+        <w:rPr>
+          <w:b/>
+          <w:sz w:val="24"/>
+          <w:szCs w:val="24"/>
+        </w:rPr>
+      </w:pPr>
+      <w:r>
+        <w:rPr>
+          <w:b/>
+          <w:sz w:val="24"/>
+          <w:szCs w:val="24"/>
+        </w:rPr>
+        <w:t>Monte Carlo Size = 50 Trials</w:t>
+      </w:r>
+    </w:p>
+    <w:p>
+      <w:pPr>
+        <w:rPr>
+          <w:sz w:val="24"/>
+          <w:szCs w:val="24"/>
+        </w:rPr>
+      </w:pPr>
+      <w:r>
+        <w:rPr>
+          <w:sz w:val="24"/>
+          <w:szCs w:val="24"/>
+        </w:rPr>
+        <w:t>Sample Sizes: 10-</w:t>
+      </w:r>
+      <w:r>
+        <w:rPr>
+          <w:sz w:val="24"/>
+          <w:szCs w:val="24"/>
+        </w:rPr>
+        <w:t>600</w:t>
+      </w:r>
+      <w:r>
+        <w:rPr>
+          <w:sz w:val="24"/>
+          <w:szCs w:val="24"/>
+        </w:rPr>
+        <w:t>, Step Size=</w:t>
+      </w:r>
+      <w:r>
+        <w:rPr>
+          <w:sz w:val="24"/>
+          <w:szCs w:val="24"/>
+        </w:rPr>
+        <w:t>Not constant</w:t>
+      </w:r>
+    </w:p>
+    <w:p>
+      <w:pPr>
+        <w:rPr>
+          <w:sz w:val="24"/>
+          <w:szCs w:val="24"/>
+        </w:rPr>
+      </w:pPr>
+      <w:r>
+        <w:rPr>
+          <w:noProof/>
           <w:sz w:val="24"/>
           <w:szCs w:val="24"/>
         </w:rPr>
         <w:lastRenderedPageBreak/>
         <w:drawing>
-          <wp:inline distT="0" distB="0" distL="0" distR="0" wp14:anchorId="0DFD837A" wp14:editId="71EA2859">
+          <wp:inline distT="0" distB="0" distL="0" distR="0" wp14:anchorId="259ECC22" wp14:editId="144265D0">
             <wp:extent cx="5334000" cy="4000500"/>
             <wp:effectExtent l="0" t="0" r="0" b="0"/>
-            <wp:docPr id="10" name="Picture 10"/>
+            <wp:docPr id="13" name="Picture 13"/>
             <wp:cNvGraphicFramePr>
               <a:graphicFrameLocks xmlns:a="http://schemas.openxmlformats.org/drawingml/2006/main" noChangeAspect="1"/>
             </wp:cNvGraphicFramePr>
@@ -1845,6 +1723,215 @@
         </w:rPr>
       </w:pPr>
     </w:p>
+    <w:p>
+      <w:pPr>
+        <w:rPr>
+          <w:sz w:val="24"/>
+          <w:szCs w:val="24"/>
+        </w:rPr>
+      </w:pPr>
+      <w:proofErr w:type="spellStart"/>
+      <w:proofErr w:type="gramStart"/>
+      <w:r>
+        <w:rPr>
+          <w:sz w:val="24"/>
+          <w:szCs w:val="24"/>
+        </w:rPr>
+        <w:t>dpdivFitI</w:t>
+      </w:r>
+      <w:proofErr w:type="spellEnd"/>
+      <w:r>
+        <w:rPr>
+          <w:sz w:val="24"/>
+          <w:szCs w:val="24"/>
+        </w:rPr>
+        <w:t>(</w:t>
+      </w:r>
+      <w:proofErr w:type="gramEnd"/>
+      <w:r>
+        <w:rPr>
+          <w:sz w:val="24"/>
+          <w:szCs w:val="24"/>
+        </w:rPr>
+        <w:t>x) = a*</w:t>
+      </w:r>
+      <w:proofErr w:type="spellStart"/>
+      <w:r>
+        <w:rPr>
+          <w:sz w:val="24"/>
+          <w:szCs w:val="24"/>
+        </w:rPr>
+        <w:t>x^b+c</w:t>
+      </w:r>
+      <w:proofErr w:type="spellEnd"/>
+    </w:p>
+    <w:p>
+      <w:pPr>
+        <w:rPr>
+          <w:sz w:val="24"/>
+          <w:szCs w:val="24"/>
+        </w:rPr>
+      </w:pPr>
+      <w:r>
+        <w:rPr>
+          <w:sz w:val="24"/>
+          <w:szCs w:val="24"/>
+        </w:rPr>
+        <w:t xml:space="preserve">     Coefficients (with 95% confidence bounds):</w:t>
+      </w:r>
+    </w:p>
+    <w:p>
+      <w:pPr>
+        <w:rPr>
+          <w:sz w:val="24"/>
+          <w:szCs w:val="24"/>
+        </w:rPr>
+      </w:pPr>
+      <w:r>
+        <w:rPr>
+          <w:sz w:val="24"/>
+          <w:szCs w:val="24"/>
+        </w:rPr>
+        <w:t xml:space="preserve">       a =      -</w:t>
+      </w:r>
+      <w:proofErr w:type="gramStart"/>
+      <w:r>
+        <w:rPr>
+          <w:sz w:val="24"/>
+          <w:szCs w:val="24"/>
+        </w:rPr>
+        <w:t>2.993  (</w:t>
+      </w:r>
+      <w:proofErr w:type="gramEnd"/>
+      <w:r>
+        <w:rPr>
+          <w:sz w:val="24"/>
+          <w:szCs w:val="24"/>
+        </w:rPr>
+        <w:t>-3.291, -2.695)</w:t>
+      </w:r>
+    </w:p>
+    <w:p>
+      <w:pPr>
+        <w:rPr>
+          <w:sz w:val="24"/>
+          <w:szCs w:val="24"/>
+        </w:rPr>
+      </w:pPr>
+      <w:r>
+        <w:rPr>
+          <w:sz w:val="24"/>
+          <w:szCs w:val="24"/>
+        </w:rPr>
+        <w:t xml:space="preserve">       b =     -</w:t>
+      </w:r>
+      <w:proofErr w:type="gramStart"/>
+      <w:r>
+        <w:rPr>
+          <w:sz w:val="24"/>
+          <w:szCs w:val="24"/>
+        </w:rPr>
+        <w:t>0.9655  (</w:t>
+      </w:r>
+      <w:proofErr w:type="gramEnd"/>
+      <w:r>
+        <w:rPr>
+          <w:sz w:val="24"/>
+          <w:szCs w:val="24"/>
+        </w:rPr>
+        <w:t>-1.011, -0.9203)</w:t>
+      </w:r>
+    </w:p>
+    <w:p>
+      <w:pPr>
+        <w:rPr>
+          <w:sz w:val="24"/>
+          <w:szCs w:val="24"/>
+        </w:rPr>
+      </w:pPr>
+      <w:r>
+        <w:rPr>
+          <w:sz w:val="24"/>
+          <w:szCs w:val="24"/>
+        </w:rPr>
+        <w:t xml:space="preserve">       c =       </w:t>
+      </w:r>
+      <w:proofErr w:type="gramStart"/>
+      <w:r>
+        <w:rPr>
+          <w:sz w:val="24"/>
+          <w:szCs w:val="24"/>
+        </w:rPr>
+        <w:t>1.004  (</w:t>
+      </w:r>
+      <w:proofErr w:type="gramEnd"/>
+      <w:r>
+        <w:rPr>
+          <w:sz w:val="24"/>
+          <w:szCs w:val="24"/>
+        </w:rPr>
+        <w:t>1.001, 1.006)</w:t>
+      </w:r>
+    </w:p>
+    <w:p>
+      <w:pPr>
+        <w:rPr>
+          <w:sz w:val="24"/>
+          <w:szCs w:val="24"/>
+        </w:rPr>
+      </w:pPr>
+      <w:r>
+        <w:rPr>
+          <w:noProof/>
+          <w:sz w:val="24"/>
+          <w:szCs w:val="24"/>
+        </w:rPr>
+        <w:lastRenderedPageBreak/>
+        <w:drawing>
+          <wp:inline distT="0" distB="0" distL="0" distR="0" wp14:anchorId="0DFD837A" wp14:editId="71EA2859">
+            <wp:extent cx="5334000" cy="4000500"/>
+            <wp:effectExtent l="0" t="0" r="0" b="0"/>
+            <wp:docPr id="10" name="Picture 10"/>
+            <wp:cNvGraphicFramePr>
+              <a:graphicFrameLocks xmlns:a="http://schemas.openxmlformats.org/drawingml/2006/main" noChangeAspect="1"/>
+            </wp:cNvGraphicFramePr>
+            <a:graphic xmlns:a="http://schemas.openxmlformats.org/drawingml/2006/main">
+              <a:graphicData uri="http://schemas.openxmlformats.org/drawingml/2006/picture">
+                <pic:pic xmlns:pic="http://schemas.openxmlformats.org/drawingml/2006/picture">
+                  <pic:nvPicPr>
+                    <pic:cNvPr id="1" name=""/>
+                    <pic:cNvPicPr/>
+                  </pic:nvPicPr>
+                  <pic:blipFill>
+                    <a:blip r:embed="rId11"/>
+                    <a:stretch>
+                      <a:fillRect/>
+                    </a:stretch>
+                  </pic:blipFill>
+                  <pic:spPr>
+                    <a:xfrm>
+                      <a:off x="0" y="0"/>
+                      <a:ext cx="5334000" cy="4000500"/>
+                    </a:xfrm>
+                    <a:prstGeom prst="rect">
+                      <a:avLst/>
+                    </a:prstGeom>
+                  </pic:spPr>
+                </pic:pic>
+              </a:graphicData>
+            </a:graphic>
+          </wp:inline>
+        </w:drawing>
+      </w:r>
+    </w:p>
+    <w:p>
+      <w:pPr>
+        <w:rPr>
+          <w:sz w:val="24"/>
+          <w:szCs w:val="24"/>
+        </w:rPr>
+      </w:pPr>
+    </w:p>
     <w:tbl>
       <w:tblPr>
         <w:tblStyle w:val="TableGrid"/>
@@ -2047,7 +2134,7 @@
                     <pic:cNvPicPr/>
                   </pic:nvPicPr>
                   <pic:blipFill>
-                    <a:blip r:embed="rId11"/>
+                    <a:blip r:embed="rId12"/>
                     <a:stretch>
                       <a:fillRect/>
                     </a:stretch>
@@ -2085,449 +2172,6 @@
             <wp:extent cx="5318760" cy="8229600"/>
             <wp:effectExtent l="0" t="0" r="0" b="0"/>
             <wp:docPr id="12" name="Picture 12"/>
-            <wp:cNvGraphicFramePr>
-              <a:graphicFrameLocks xmlns:a="http://schemas.openxmlformats.org/drawingml/2006/main" noChangeAspect="1"/>
-            </wp:cNvGraphicFramePr>
-            <a:graphic xmlns:a="http://schemas.openxmlformats.org/drawingml/2006/main">
-              <a:graphicData uri="http://schemas.openxmlformats.org/drawingml/2006/picture">
-                <pic:pic xmlns:pic="http://schemas.openxmlformats.org/drawingml/2006/picture">
-                  <pic:nvPicPr>
-                    <pic:cNvPr id="1" name=""/>
-                    <pic:cNvPicPr/>
-                  </pic:nvPicPr>
-                  <pic:blipFill>
-                    <a:blip r:embed="rId12"/>
-                    <a:stretch>
-                      <a:fillRect/>
-                    </a:stretch>
-                  </pic:blipFill>
-                  <pic:spPr>
-                    <a:xfrm>
-                      <a:off x="0" y="0"/>
-                      <a:ext cx="5318760" cy="8229600"/>
-                    </a:xfrm>
-                    <a:prstGeom prst="rect">
-                      <a:avLst/>
-                    </a:prstGeom>
-                  </pic:spPr>
-                </pic:pic>
-              </a:graphicData>
-            </a:graphic>
-          </wp:inline>
-        </w:drawing>
-      </w:r>
-    </w:p>
-    <w:p>
-      <w:pPr>
-        <w:rPr>
-          <w:sz w:val="24"/>
-          <w:szCs w:val="24"/>
-        </w:rPr>
-      </w:pPr>
-    </w:p>
-    <w:p>
-      <w:pPr>
-        <w:rPr>
-          <w:sz w:val="24"/>
-          <w:szCs w:val="24"/>
-        </w:rPr>
-      </w:pPr>
-    </w:p>
-    <w:p>
-      <w:pPr>
-        <w:rPr>
-          <w:sz w:val="24"/>
-          <w:szCs w:val="24"/>
-        </w:rPr>
-      </w:pPr>
-    </w:p>
-    <w:p>
-      <w:pPr>
-        <w:rPr>
-          <w:sz w:val="24"/>
-          <w:szCs w:val="24"/>
-        </w:rPr>
-      </w:pPr>
-    </w:p>
-    <w:p>
-      <w:pPr>
-        <w:rPr>
-          <w:sz w:val="24"/>
-          <w:szCs w:val="24"/>
-        </w:rPr>
-      </w:pPr>
-    </w:p>
-    <w:p>
-      <w:pPr>
-        <w:rPr>
-          <w:sz w:val="24"/>
-          <w:szCs w:val="24"/>
-        </w:rPr>
-      </w:pPr>
-    </w:p>
-    <w:p>
-      <w:pPr>
-        <w:rPr>
-          <w:sz w:val="24"/>
-          <w:szCs w:val="24"/>
-        </w:rPr>
-      </w:pPr>
-    </w:p>
-    <w:p>
-      <w:pPr>
-        <w:rPr>
-          <w:sz w:val="24"/>
-          <w:szCs w:val="24"/>
-        </w:rPr>
-      </w:pPr>
-    </w:p>
-    <w:p>
-      <w:pPr>
-        <w:rPr>
-          <w:sz w:val="24"/>
-          <w:szCs w:val="24"/>
-        </w:rPr>
-      </w:pPr>
-    </w:p>
-    <w:p>
-      <w:pPr>
-        <w:rPr>
-          <w:sz w:val="24"/>
-          <w:szCs w:val="24"/>
-        </w:rPr>
-      </w:pPr>
-    </w:p>
-    <w:p>
-      <w:pPr>
-        <w:rPr>
-          <w:sz w:val="24"/>
-          <w:szCs w:val="24"/>
-        </w:rPr>
-      </w:pPr>
-    </w:p>
-    <w:p>
-      <w:pPr>
-        <w:rPr>
-          <w:sz w:val="24"/>
-          <w:szCs w:val="24"/>
-        </w:rPr>
-      </w:pPr>
-    </w:p>
-    <w:p>
-      <w:pPr>
-        <w:rPr>
-          <w:sz w:val="24"/>
-          <w:szCs w:val="24"/>
-        </w:rPr>
-      </w:pPr>
-    </w:p>
-    <w:p>
-      <w:pPr>
-        <w:rPr>
-          <w:sz w:val="24"/>
-          <w:szCs w:val="24"/>
-        </w:rPr>
-      </w:pPr>
-    </w:p>
-    <w:p>
-      <w:pPr>
-        <w:rPr>
-          <w:sz w:val="24"/>
-          <w:szCs w:val="24"/>
-        </w:rPr>
-      </w:pPr>
-    </w:p>
-    <w:p>
-      <w:pPr>
-        <w:rPr>
-          <w:sz w:val="24"/>
-          <w:szCs w:val="24"/>
-        </w:rPr>
-      </w:pPr>
-    </w:p>
-    <w:p>
-      <w:pPr>
-        <w:rPr>
-          <w:sz w:val="24"/>
-          <w:szCs w:val="24"/>
-        </w:rPr>
-      </w:pPr>
-    </w:p>
-    <w:p>
-      <w:pPr>
-        <w:rPr>
-          <w:sz w:val="24"/>
-          <w:szCs w:val="24"/>
-        </w:rPr>
-      </w:pPr>
-    </w:p>
-    <w:p>
-      <w:pPr>
-        <w:rPr>
-          <w:sz w:val="24"/>
-          <w:szCs w:val="24"/>
-        </w:rPr>
-      </w:pPr>
-    </w:p>
-    <w:p>
-      <w:pPr>
-        <w:rPr>
-          <w:sz w:val="24"/>
-          <w:szCs w:val="24"/>
-        </w:rPr>
-      </w:pPr>
-    </w:p>
-    <w:p>
-      <w:pPr>
-        <w:rPr>
-          <w:sz w:val="24"/>
-          <w:szCs w:val="24"/>
-        </w:rPr>
-      </w:pPr>
-    </w:p>
-    <w:p>
-      <w:pPr>
-        <w:rPr>
-          <w:sz w:val="24"/>
-          <w:szCs w:val="24"/>
-        </w:rPr>
-      </w:pPr>
-    </w:p>
-    <w:p>
-      <w:pPr>
-        <w:rPr>
-          <w:sz w:val="24"/>
-          <w:szCs w:val="24"/>
-        </w:rPr>
-      </w:pPr>
-    </w:p>
-    <w:p>
-      <w:pPr>
-        <w:rPr>
-          <w:sz w:val="24"/>
-          <w:szCs w:val="24"/>
-        </w:rPr>
-      </w:pPr>
-    </w:p>
-    <w:p>
-      <w:pPr>
-        <w:rPr>
-          <w:sz w:val="24"/>
-          <w:szCs w:val="24"/>
-        </w:rPr>
-      </w:pPr>
-    </w:p>
-    <w:p>
-      <w:pPr>
-        <w:rPr>
-          <w:sz w:val="24"/>
-          <w:szCs w:val="24"/>
-        </w:rPr>
-      </w:pPr>
-    </w:p>
-    <w:p>
-      <w:pPr>
-        <w:rPr>
-          <w:sz w:val="24"/>
-          <w:szCs w:val="24"/>
-        </w:rPr>
-      </w:pPr>
-    </w:p>
-    <w:p>
-      <w:pPr>
-        <w:rPr>
-          <w:sz w:val="24"/>
-          <w:szCs w:val="24"/>
-        </w:rPr>
-      </w:pPr>
-    </w:p>
-    <w:p>
-      <w:pPr>
-        <w:rPr>
-          <w:sz w:val="24"/>
-          <w:szCs w:val="24"/>
-        </w:rPr>
-      </w:pPr>
-    </w:p>
-    <w:p>
-      <w:pPr>
-        <w:rPr>
-          <w:sz w:val="24"/>
-          <w:szCs w:val="24"/>
-        </w:rPr>
-      </w:pPr>
-    </w:p>
-    <w:p>
-      <w:pPr>
-        <w:rPr>
-          <w:sz w:val="24"/>
-          <w:szCs w:val="24"/>
-        </w:rPr>
-      </w:pPr>
-    </w:p>
-    <w:p>
-      <w:pPr>
-        <w:rPr>
-          <w:sz w:val="24"/>
-          <w:szCs w:val="24"/>
-        </w:rPr>
-      </w:pPr>
-    </w:p>
-    <w:p>
-      <w:pPr>
-        <w:rPr>
-          <w:sz w:val="24"/>
-          <w:szCs w:val="24"/>
-        </w:rPr>
-      </w:pPr>
-    </w:p>
-    <w:p>
-      <w:pPr>
-        <w:rPr>
-          <w:sz w:val="24"/>
-          <w:szCs w:val="24"/>
-        </w:rPr>
-      </w:pPr>
-    </w:p>
-    <w:p>
-      <w:pPr>
-        <w:rPr>
-          <w:sz w:val="24"/>
-          <w:szCs w:val="24"/>
-        </w:rPr>
-      </w:pPr>
-    </w:p>
-    <w:p>
-      <w:pPr>
-        <w:rPr>
-          <w:sz w:val="24"/>
-          <w:szCs w:val="24"/>
-        </w:rPr>
-      </w:pPr>
-    </w:p>
-    <w:p>
-      <w:pPr>
-        <w:rPr>
-          <w:sz w:val="24"/>
-          <w:szCs w:val="24"/>
-        </w:rPr>
-      </w:pPr>
-    </w:p>
-    <w:p>
-      <w:pPr>
-        <w:rPr>
-          <w:sz w:val="24"/>
-          <w:szCs w:val="24"/>
-        </w:rPr>
-      </w:pPr>
-    </w:p>
-    <w:p>
-      <w:pPr>
-        <w:rPr>
-          <w:sz w:val="24"/>
-          <w:szCs w:val="24"/>
-        </w:rPr>
-      </w:pPr>
-    </w:p>
-    <w:p>
-      <w:pPr>
-        <w:rPr>
-          <w:sz w:val="64"/>
-          <w:szCs w:val="64"/>
-        </w:rPr>
-      </w:pPr>
-      <w:r>
-        <w:rPr>
-          <w:sz w:val="64"/>
-          <w:szCs w:val="64"/>
-        </w:rPr>
-        <w:t>Ignore this page</w:t>
-      </w:r>
-    </w:p>
-    <w:p>
-      <w:pPr>
-        <w:rPr>
-          <w:sz w:val="24"/>
-          <w:szCs w:val="24"/>
-          <w:u w:val="single"/>
-        </w:rPr>
-      </w:pPr>
-      <w:r>
-        <w:rPr>
-          <w:sz w:val="24"/>
-          <w:szCs w:val="24"/>
-          <w:u w:val="single"/>
-        </w:rPr>
-        <w:t>Parameters:</w:t>
-      </w:r>
-    </w:p>
-    <w:p>
-      <w:pPr>
-        <w:rPr>
-          <w:b/>
-          <w:sz w:val="24"/>
-          <w:szCs w:val="24"/>
-        </w:rPr>
-      </w:pPr>
-      <w:r>
-        <w:rPr>
-          <w:b/>
-          <w:sz w:val="24"/>
-          <w:szCs w:val="24"/>
-        </w:rPr>
-        <w:t>(WITH REPLACEMENT)</w:t>
-      </w:r>
-    </w:p>
-    <w:p>
-      <w:pPr>
-        <w:rPr>
-          <w:sz w:val="24"/>
-          <w:szCs w:val="24"/>
-        </w:rPr>
-      </w:pPr>
-      <w:r>
-        <w:rPr>
-          <w:sz w:val="24"/>
-          <w:szCs w:val="24"/>
-        </w:rPr>
-        <w:t>Monte Carlo Size = 50</w:t>
-      </w:r>
-    </w:p>
-    <w:p>
-      <w:pPr>
-        <w:rPr>
-          <w:sz w:val="24"/>
-          <w:szCs w:val="24"/>
-        </w:rPr>
-      </w:pPr>
-      <w:r>
-        <w:rPr>
-          <w:sz w:val="24"/>
-          <w:szCs w:val="24"/>
-        </w:rPr>
-        <w:t>Sample Sizes: 10-1000, Step Size=2</w:t>
-      </w:r>
-    </w:p>
-    <w:p>
-      <w:pPr>
-        <w:rPr>
-          <w:b/>
-          <w:sz w:val="24"/>
-          <w:szCs w:val="24"/>
-        </w:rPr>
-      </w:pPr>
-      <w:r>
-        <w:rPr>
-          <w:b/>
-          <w:noProof/>
-          <w:sz w:val="24"/>
-          <w:szCs w:val="24"/>
-        </w:rPr>
-        <w:drawing>
-          <wp:inline distT="0" distB="0" distL="0" distR="0" wp14:anchorId="21B1D300" wp14:editId="3DF86903">
-            <wp:extent cx="4708928" cy="2680970"/>
-            <wp:effectExtent l="0" t="0" r="0" b="5080"/>
-            <wp:docPr id="1" name="Picture 1"/>
             <wp:cNvGraphicFramePr>
               <a:graphicFrameLocks xmlns:a="http://schemas.openxmlformats.org/drawingml/2006/main" noChangeAspect="1"/>
             </wp:cNvGraphicFramePr>
@@ -2547,6 +2191,449 @@
                   <pic:spPr>
                     <a:xfrm>
                       <a:off x="0" y="0"/>
+                      <a:ext cx="5318760" cy="8229600"/>
+                    </a:xfrm>
+                    <a:prstGeom prst="rect">
+                      <a:avLst/>
+                    </a:prstGeom>
+                  </pic:spPr>
+                </pic:pic>
+              </a:graphicData>
+            </a:graphic>
+          </wp:inline>
+        </w:drawing>
+      </w:r>
+    </w:p>
+    <w:p>
+      <w:pPr>
+        <w:rPr>
+          <w:sz w:val="24"/>
+          <w:szCs w:val="24"/>
+        </w:rPr>
+      </w:pPr>
+    </w:p>
+    <w:p>
+      <w:pPr>
+        <w:rPr>
+          <w:sz w:val="24"/>
+          <w:szCs w:val="24"/>
+        </w:rPr>
+      </w:pPr>
+    </w:p>
+    <w:p>
+      <w:pPr>
+        <w:rPr>
+          <w:sz w:val="24"/>
+          <w:szCs w:val="24"/>
+        </w:rPr>
+      </w:pPr>
+    </w:p>
+    <w:p>
+      <w:pPr>
+        <w:rPr>
+          <w:sz w:val="24"/>
+          <w:szCs w:val="24"/>
+        </w:rPr>
+      </w:pPr>
+    </w:p>
+    <w:p>
+      <w:pPr>
+        <w:rPr>
+          <w:sz w:val="24"/>
+          <w:szCs w:val="24"/>
+        </w:rPr>
+      </w:pPr>
+    </w:p>
+    <w:p>
+      <w:pPr>
+        <w:rPr>
+          <w:sz w:val="24"/>
+          <w:szCs w:val="24"/>
+        </w:rPr>
+      </w:pPr>
+    </w:p>
+    <w:p>
+      <w:pPr>
+        <w:rPr>
+          <w:sz w:val="24"/>
+          <w:szCs w:val="24"/>
+        </w:rPr>
+      </w:pPr>
+    </w:p>
+    <w:p>
+      <w:pPr>
+        <w:rPr>
+          <w:sz w:val="24"/>
+          <w:szCs w:val="24"/>
+        </w:rPr>
+      </w:pPr>
+    </w:p>
+    <w:p>
+      <w:pPr>
+        <w:rPr>
+          <w:sz w:val="24"/>
+          <w:szCs w:val="24"/>
+        </w:rPr>
+      </w:pPr>
+    </w:p>
+    <w:p>
+      <w:pPr>
+        <w:rPr>
+          <w:sz w:val="24"/>
+          <w:szCs w:val="24"/>
+        </w:rPr>
+      </w:pPr>
+    </w:p>
+    <w:p>
+      <w:pPr>
+        <w:rPr>
+          <w:sz w:val="24"/>
+          <w:szCs w:val="24"/>
+        </w:rPr>
+      </w:pPr>
+    </w:p>
+    <w:p>
+      <w:pPr>
+        <w:rPr>
+          <w:sz w:val="24"/>
+          <w:szCs w:val="24"/>
+        </w:rPr>
+      </w:pPr>
+    </w:p>
+    <w:p>
+      <w:pPr>
+        <w:rPr>
+          <w:sz w:val="24"/>
+          <w:szCs w:val="24"/>
+        </w:rPr>
+      </w:pPr>
+    </w:p>
+    <w:p>
+      <w:pPr>
+        <w:rPr>
+          <w:sz w:val="24"/>
+          <w:szCs w:val="24"/>
+        </w:rPr>
+      </w:pPr>
+    </w:p>
+    <w:p>
+      <w:pPr>
+        <w:rPr>
+          <w:sz w:val="24"/>
+          <w:szCs w:val="24"/>
+        </w:rPr>
+      </w:pPr>
+    </w:p>
+    <w:p>
+      <w:pPr>
+        <w:rPr>
+          <w:sz w:val="24"/>
+          <w:szCs w:val="24"/>
+        </w:rPr>
+      </w:pPr>
+    </w:p>
+    <w:p>
+      <w:pPr>
+        <w:rPr>
+          <w:sz w:val="24"/>
+          <w:szCs w:val="24"/>
+        </w:rPr>
+      </w:pPr>
+    </w:p>
+    <w:p>
+      <w:pPr>
+        <w:rPr>
+          <w:sz w:val="24"/>
+          <w:szCs w:val="24"/>
+        </w:rPr>
+      </w:pPr>
+    </w:p>
+    <w:p>
+      <w:pPr>
+        <w:rPr>
+          <w:sz w:val="24"/>
+          <w:szCs w:val="24"/>
+        </w:rPr>
+      </w:pPr>
+    </w:p>
+    <w:p>
+      <w:pPr>
+        <w:rPr>
+          <w:sz w:val="24"/>
+          <w:szCs w:val="24"/>
+        </w:rPr>
+      </w:pPr>
+    </w:p>
+    <w:p>
+      <w:pPr>
+        <w:rPr>
+          <w:sz w:val="24"/>
+          <w:szCs w:val="24"/>
+        </w:rPr>
+      </w:pPr>
+    </w:p>
+    <w:p>
+      <w:pPr>
+        <w:rPr>
+          <w:sz w:val="24"/>
+          <w:szCs w:val="24"/>
+        </w:rPr>
+      </w:pPr>
+    </w:p>
+    <w:p>
+      <w:pPr>
+        <w:rPr>
+          <w:sz w:val="24"/>
+          <w:szCs w:val="24"/>
+        </w:rPr>
+      </w:pPr>
+    </w:p>
+    <w:p>
+      <w:pPr>
+        <w:rPr>
+          <w:sz w:val="24"/>
+          <w:szCs w:val="24"/>
+        </w:rPr>
+      </w:pPr>
+    </w:p>
+    <w:p>
+      <w:pPr>
+        <w:rPr>
+          <w:sz w:val="24"/>
+          <w:szCs w:val="24"/>
+        </w:rPr>
+      </w:pPr>
+    </w:p>
+    <w:p>
+      <w:pPr>
+        <w:rPr>
+          <w:sz w:val="24"/>
+          <w:szCs w:val="24"/>
+        </w:rPr>
+      </w:pPr>
+    </w:p>
+    <w:p>
+      <w:pPr>
+        <w:rPr>
+          <w:sz w:val="24"/>
+          <w:szCs w:val="24"/>
+        </w:rPr>
+      </w:pPr>
+    </w:p>
+    <w:p>
+      <w:pPr>
+        <w:rPr>
+          <w:sz w:val="24"/>
+          <w:szCs w:val="24"/>
+        </w:rPr>
+      </w:pPr>
+    </w:p>
+    <w:p>
+      <w:pPr>
+        <w:rPr>
+          <w:sz w:val="24"/>
+          <w:szCs w:val="24"/>
+        </w:rPr>
+      </w:pPr>
+    </w:p>
+    <w:p>
+      <w:pPr>
+        <w:rPr>
+          <w:sz w:val="24"/>
+          <w:szCs w:val="24"/>
+        </w:rPr>
+      </w:pPr>
+    </w:p>
+    <w:p>
+      <w:pPr>
+        <w:rPr>
+          <w:sz w:val="24"/>
+          <w:szCs w:val="24"/>
+        </w:rPr>
+      </w:pPr>
+    </w:p>
+    <w:p>
+      <w:pPr>
+        <w:rPr>
+          <w:sz w:val="24"/>
+          <w:szCs w:val="24"/>
+        </w:rPr>
+      </w:pPr>
+    </w:p>
+    <w:p>
+      <w:pPr>
+        <w:rPr>
+          <w:sz w:val="24"/>
+          <w:szCs w:val="24"/>
+        </w:rPr>
+      </w:pPr>
+    </w:p>
+    <w:p>
+      <w:pPr>
+        <w:rPr>
+          <w:sz w:val="24"/>
+          <w:szCs w:val="24"/>
+        </w:rPr>
+      </w:pPr>
+    </w:p>
+    <w:p>
+      <w:pPr>
+        <w:rPr>
+          <w:sz w:val="24"/>
+          <w:szCs w:val="24"/>
+        </w:rPr>
+      </w:pPr>
+    </w:p>
+    <w:p>
+      <w:pPr>
+        <w:rPr>
+          <w:sz w:val="24"/>
+          <w:szCs w:val="24"/>
+        </w:rPr>
+      </w:pPr>
+    </w:p>
+    <w:p>
+      <w:pPr>
+        <w:rPr>
+          <w:sz w:val="24"/>
+          <w:szCs w:val="24"/>
+        </w:rPr>
+      </w:pPr>
+    </w:p>
+    <w:p>
+      <w:pPr>
+        <w:rPr>
+          <w:sz w:val="24"/>
+          <w:szCs w:val="24"/>
+        </w:rPr>
+      </w:pPr>
+    </w:p>
+    <w:p>
+      <w:pPr>
+        <w:rPr>
+          <w:sz w:val="24"/>
+          <w:szCs w:val="24"/>
+        </w:rPr>
+      </w:pPr>
+    </w:p>
+    <w:p>
+      <w:pPr>
+        <w:rPr>
+          <w:sz w:val="64"/>
+          <w:szCs w:val="64"/>
+        </w:rPr>
+      </w:pPr>
+      <w:r>
+        <w:rPr>
+          <w:sz w:val="64"/>
+          <w:szCs w:val="64"/>
+        </w:rPr>
+        <w:t>Ignore this page</w:t>
+      </w:r>
+    </w:p>
+    <w:p>
+      <w:pPr>
+        <w:rPr>
+          <w:sz w:val="24"/>
+          <w:szCs w:val="24"/>
+          <w:u w:val="single"/>
+        </w:rPr>
+      </w:pPr>
+      <w:r>
+        <w:rPr>
+          <w:sz w:val="24"/>
+          <w:szCs w:val="24"/>
+          <w:u w:val="single"/>
+        </w:rPr>
+        <w:t>Parameters:</w:t>
+      </w:r>
+    </w:p>
+    <w:p>
+      <w:pPr>
+        <w:rPr>
+          <w:b/>
+          <w:sz w:val="24"/>
+          <w:szCs w:val="24"/>
+        </w:rPr>
+      </w:pPr>
+      <w:r>
+        <w:rPr>
+          <w:b/>
+          <w:sz w:val="24"/>
+          <w:szCs w:val="24"/>
+        </w:rPr>
+        <w:t>(WITH REPLACEMENT)</w:t>
+      </w:r>
+    </w:p>
+    <w:p>
+      <w:pPr>
+        <w:rPr>
+          <w:sz w:val="24"/>
+          <w:szCs w:val="24"/>
+        </w:rPr>
+      </w:pPr>
+      <w:r>
+        <w:rPr>
+          <w:sz w:val="24"/>
+          <w:szCs w:val="24"/>
+        </w:rPr>
+        <w:t>Monte Carlo Size = 50</w:t>
+      </w:r>
+    </w:p>
+    <w:p>
+      <w:pPr>
+        <w:rPr>
+          <w:sz w:val="24"/>
+          <w:szCs w:val="24"/>
+        </w:rPr>
+      </w:pPr>
+      <w:r>
+        <w:rPr>
+          <w:sz w:val="24"/>
+          <w:szCs w:val="24"/>
+        </w:rPr>
+        <w:t>Sample Sizes: 10-1000, Step Size=2</w:t>
+      </w:r>
+    </w:p>
+    <w:p>
+      <w:pPr>
+        <w:rPr>
+          <w:b/>
+          <w:sz w:val="24"/>
+          <w:szCs w:val="24"/>
+        </w:rPr>
+      </w:pPr>
+      <w:r>
+        <w:rPr>
+          <w:b/>
+          <w:noProof/>
+          <w:sz w:val="24"/>
+          <w:szCs w:val="24"/>
+        </w:rPr>
+        <w:drawing>
+          <wp:inline distT="0" distB="0" distL="0" distR="0" wp14:anchorId="21B1D300" wp14:editId="3DF86903">
+            <wp:extent cx="4708928" cy="2680970"/>
+            <wp:effectExtent l="0" t="0" r="0" b="5080"/>
+            <wp:docPr id="1" name="Picture 1"/>
+            <wp:cNvGraphicFramePr>
+              <a:graphicFrameLocks xmlns:a="http://schemas.openxmlformats.org/drawingml/2006/main" noChangeAspect="1"/>
+            </wp:cNvGraphicFramePr>
+            <a:graphic xmlns:a="http://schemas.openxmlformats.org/drawingml/2006/main">
+              <a:graphicData uri="http://schemas.openxmlformats.org/drawingml/2006/picture">
+                <pic:pic xmlns:pic="http://schemas.openxmlformats.org/drawingml/2006/picture">
+                  <pic:nvPicPr>
+                    <pic:cNvPr id="1" name=""/>
+                    <pic:cNvPicPr/>
+                  </pic:nvPicPr>
+                  <pic:blipFill>
+                    <a:blip r:embed="rId14"/>
+                    <a:stretch>
+                      <a:fillRect/>
+                    </a:stretch>
+                  </pic:blipFill>
+                  <pic:spPr>
+                    <a:xfrm>
+                      <a:off x="0" y="0"/>
                       <a:ext cx="4719920" cy="2687228"/>
                     </a:xfrm>
                     <a:prstGeom prst="rect">
@@ -2697,7 +2784,7 @@
                     <pic:cNvPicPr/>
                   </pic:nvPicPr>
                   <pic:blipFill>
-                    <a:blip r:embed="rId14"/>
+                    <a:blip r:embed="rId15"/>
                     <a:stretch>
                       <a:fillRect/>
                     </a:stretch>

</xml_diff>